<commit_message>
Gantt + Abstract + Documentazione + Design databse + Design sito
</commit_message>
<xml_diff>
--- a/3_Documentazione(word e pdf)/Requisiti_TestCase.docx
+++ b/3_Documentazione(word e pdf)/Requisiti_TestCase.docx
@@ -495,16 +495,7 @@
                 <w:sz w:val="20"/>
                 <w:szCs w:val="16"/>
               </w:rPr>
-              <w:t>ID: REQ-0</w:t>
-            </w:r>
-            <w:r>
-              <w:rPr>
-                <w:rFonts w:ascii="Arial" w:hAnsi="Arial" w:cs="Arial"/>
-                <w:b/>
-                <w:sz w:val="20"/>
-                <w:szCs w:val="16"/>
-              </w:rPr>
-              <w:t>0</w:t>
+              <w:t>ID: REQ-00</w:t>
             </w:r>
             <w:r>
               <w:rPr>
@@ -929,7 +920,17 @@
                 <w:sz w:val="20"/>
                 <w:szCs w:val="16"/>
               </w:rPr>
-              <w:t>Distinguere le diverse tipologie di ’utente</w:t>
+              <w:t xml:space="preserve">Distinguere le diverse tipologie di </w:t>
+            </w:r>
+            <w:bookmarkStart w:id="0" w:name="_GoBack"/>
+            <w:bookmarkEnd w:id="0"/>
+            <w:r>
+              <w:rPr>
+                <w:rFonts w:ascii="Arial" w:hAnsi="Arial" w:cs="Arial"/>
+                <w:sz w:val="20"/>
+                <w:szCs w:val="16"/>
+              </w:rPr>
+              <w:t>utente</w:t>
             </w:r>
           </w:p>
         </w:tc>
@@ -1278,15 +1279,7 @@
                 <w:sz w:val="20"/>
                 <w:szCs w:val="16"/>
               </w:rPr>
-              <w:t xml:space="preserve">L’amministratore </w:t>
-            </w:r>
-            <w:r>
-              <w:rPr>
-                <w:rFonts w:ascii="Arial" w:hAnsi="Arial" w:cs="Arial"/>
-                <w:sz w:val="20"/>
-                <w:szCs w:val="16"/>
-              </w:rPr>
-              <w:t>può aggiungere un nuovo componente all’inventario</w:t>
+              <w:t>L’amministratore può aggiungere un nuovo componente all’inventario</w:t>
             </w:r>
           </w:p>
         </w:tc>
@@ -1597,16 +1590,7 @@
                 <w:sz w:val="20"/>
                 <w:szCs w:val="16"/>
               </w:rPr>
-              <w:t>ID: REQ-00</w:t>
-            </w:r>
-            <w:r>
-              <w:rPr>
-                <w:rFonts w:ascii="Arial" w:hAnsi="Arial" w:cs="Arial"/>
-                <w:b/>
-                <w:sz w:val="20"/>
-                <w:szCs w:val="16"/>
-              </w:rPr>
-              <w:t>4</w:t>
+              <w:t>ID: REQ-004</w:t>
             </w:r>
           </w:p>
         </w:tc>
@@ -1669,15 +1653,7 @@
                 <w:sz w:val="20"/>
                 <w:szCs w:val="16"/>
               </w:rPr>
-              <w:t>Eliminare</w:t>
-            </w:r>
-            <w:r>
-              <w:rPr>
-                <w:rFonts w:ascii="Arial" w:hAnsi="Arial" w:cs="Arial"/>
-                <w:sz w:val="20"/>
-                <w:szCs w:val="16"/>
-              </w:rPr>
-              <w:t xml:space="preserve"> un componente</w:t>
+              <w:t>Eliminare un componente</w:t>
             </w:r>
           </w:p>
         </w:tc>
@@ -1866,39 +1842,7 @@
                 <w:sz w:val="20"/>
                 <w:szCs w:val="16"/>
               </w:rPr>
-              <w:t xml:space="preserve">L’amministratore può </w:t>
-            </w:r>
-            <w:r>
-              <w:rPr>
-                <w:rFonts w:ascii="Arial" w:hAnsi="Arial" w:cs="Arial"/>
-                <w:sz w:val="20"/>
-                <w:szCs w:val="16"/>
-              </w:rPr>
-              <w:t>eliminare</w:t>
-            </w:r>
-            <w:r>
-              <w:rPr>
-                <w:rFonts w:ascii="Arial" w:hAnsi="Arial" w:cs="Arial"/>
-                <w:sz w:val="20"/>
-                <w:szCs w:val="16"/>
-              </w:rPr>
-              <w:t xml:space="preserve"> un componente </w:t>
-            </w:r>
-            <w:r>
-              <w:rPr>
-                <w:rFonts w:ascii="Arial" w:hAnsi="Arial" w:cs="Arial"/>
-                <w:sz w:val="20"/>
-                <w:szCs w:val="16"/>
-              </w:rPr>
-              <w:t>d</w:t>
-            </w:r>
-            <w:r>
-              <w:rPr>
-                <w:rFonts w:ascii="Arial" w:hAnsi="Arial" w:cs="Arial"/>
-                <w:sz w:val="20"/>
-                <w:szCs w:val="16"/>
-              </w:rPr>
-              <w:t>all’inventario</w:t>
+              <w:t>L’amministratore può eliminare un componente dall’inventario</w:t>
             </w:r>
           </w:p>
         </w:tc>
@@ -6186,15 +6130,7 @@
                 <w:sz w:val="18"/>
                 <w:szCs w:val="18"/>
               </w:rPr>
-              <w:t xml:space="preserve"> home</w:t>
-            </w:r>
-            <w:r>
-              <w:rPr>
-                <w:rFonts w:cs="Arial"/>
-                <w:sz w:val="18"/>
-                <w:szCs w:val="18"/>
-              </w:rPr>
-              <w:t xml:space="preserve"> per </w:t>
+              <w:t xml:space="preserve"> home per </w:t>
             </w:r>
             <w:proofErr w:type="spellStart"/>
             <w:r>
@@ -6549,7 +6485,25 @@
                 <w:sz w:val="18"/>
                 <w:szCs w:val="18"/>
               </w:rPr>
-              <w:t xml:space="preserve"> ad </w:t>
+              <w:t xml:space="preserve"> </w:t>
+            </w:r>
+            <w:proofErr w:type="spellStart"/>
+            <w:r>
+              <w:rPr>
+                <w:rFonts w:cs="Arial"/>
+                <w:sz w:val="18"/>
+                <w:szCs w:val="18"/>
+              </w:rPr>
+              <w:t>ad</w:t>
+            </w:r>
+            <w:proofErr w:type="spellEnd"/>
+            <w:r>
+              <w:rPr>
+                <w:rFonts w:cs="Arial"/>
+                <w:sz w:val="18"/>
+                <w:szCs w:val="18"/>
+              </w:rPr>
+              <w:t xml:space="preserve"> </w:t>
             </w:r>
             <w:proofErr w:type="spellStart"/>
             <w:r>
@@ -7252,13 +7206,23 @@
               </w:rPr>
               <w:t xml:space="preserve"> </w:t>
             </w:r>
-            <w:r>
-              <w:rPr>
-                <w:rFonts w:cs="Arial"/>
-                <w:sz w:val="18"/>
-                <w:szCs w:val="18"/>
-              </w:rPr>
-              <w:t xml:space="preserve">ad </w:t>
+            <w:proofErr w:type="spellStart"/>
+            <w:r>
+              <w:rPr>
+                <w:rFonts w:cs="Arial"/>
+                <w:sz w:val="18"/>
+                <w:szCs w:val="18"/>
+              </w:rPr>
+              <w:t>ad</w:t>
+            </w:r>
+            <w:proofErr w:type="spellEnd"/>
+            <w:r>
+              <w:rPr>
+                <w:rFonts w:cs="Arial"/>
+                <w:sz w:val="18"/>
+                <w:szCs w:val="18"/>
+              </w:rPr>
+              <w:t xml:space="preserve"> </w:t>
             </w:r>
             <w:proofErr w:type="spellStart"/>
             <w:r>
@@ -7401,15 +7365,7 @@
                 <w:sz w:val="18"/>
                 <w:szCs w:val="18"/>
               </w:rPr>
-              <w:t xml:space="preserve"> </w:t>
-            </w:r>
-            <w:r>
-              <w:rPr>
-                <w:rFonts w:cs="Arial"/>
-                <w:sz w:val="18"/>
-                <w:szCs w:val="18"/>
-              </w:rPr>
-              <w:t>web</w:t>
+              <w:t xml:space="preserve"> web</w:t>
             </w:r>
           </w:p>
         </w:tc>
@@ -7626,15 +7582,7 @@
                 <w:sz w:val="18"/>
                 <w:szCs w:val="18"/>
               </w:rPr>
-              <w:t>d</w:t>
-            </w:r>
-            <w:r>
-              <w:rPr>
-                <w:rFonts w:cs="Arial"/>
-                <w:sz w:val="18"/>
-                <w:szCs w:val="18"/>
-              </w:rPr>
-              <w:t>alla</w:t>
+              <w:t>dalla</w:t>
             </w:r>
             <w:proofErr w:type="spellEnd"/>
             <w:r>
@@ -7874,7 +7822,25 @@
                 <w:sz w:val="18"/>
                 <w:szCs w:val="18"/>
               </w:rPr>
-              <w:t xml:space="preserve"> i </w:t>
+              <w:t xml:space="preserve"> </w:t>
+            </w:r>
+            <w:proofErr w:type="spellStart"/>
+            <w:r>
+              <w:rPr>
+                <w:rFonts w:cs="Arial"/>
+                <w:sz w:val="18"/>
+                <w:szCs w:val="18"/>
+              </w:rPr>
+              <w:t>i</w:t>
+            </w:r>
+            <w:proofErr w:type="spellEnd"/>
+            <w:r>
+              <w:rPr>
+                <w:rFonts w:cs="Arial"/>
+                <w:sz w:val="18"/>
+                <w:szCs w:val="18"/>
+              </w:rPr>
+              <w:t xml:space="preserve"> </w:t>
             </w:r>
             <w:proofErr w:type="spellStart"/>
             <w:r>
@@ -8311,7 +8277,25 @@
                 <w:sz w:val="18"/>
                 <w:szCs w:val="18"/>
               </w:rPr>
-              <w:t xml:space="preserve"> i component </w:t>
+              <w:t xml:space="preserve"> </w:t>
+            </w:r>
+            <w:proofErr w:type="spellStart"/>
+            <w:r>
+              <w:rPr>
+                <w:rFonts w:cs="Arial"/>
+                <w:sz w:val="18"/>
+                <w:szCs w:val="18"/>
+              </w:rPr>
+              <w:t>i</w:t>
+            </w:r>
+            <w:proofErr w:type="spellEnd"/>
+            <w:r>
+              <w:rPr>
+                <w:rFonts w:cs="Arial"/>
+                <w:sz w:val="18"/>
+                <w:szCs w:val="18"/>
+              </w:rPr>
+              <w:t xml:space="preserve"> component </w:t>
             </w:r>
             <w:proofErr w:type="spellStart"/>
             <w:r>
@@ -9951,8 +9935,6 @@
               </w:rPr>
               <w:t>9</w:t>
             </w:r>
-            <w:bookmarkStart w:id="0" w:name="_GoBack"/>
-            <w:bookmarkEnd w:id="0"/>
           </w:p>
           <w:p>
             <w:pPr>
@@ -10158,15 +10140,7 @@
                 <w:sz w:val="18"/>
                 <w:szCs w:val="18"/>
               </w:rPr>
-              <w:t xml:space="preserve"> bas</w:t>
-            </w:r>
-            <w:r>
-              <w:rPr>
-                <w:rFonts w:cs="Arial"/>
-                <w:sz w:val="18"/>
-                <w:szCs w:val="18"/>
-              </w:rPr>
-              <w:t>e</w:t>
+              <w:t xml:space="preserve"> base</w:t>
             </w:r>
           </w:p>
         </w:tc>

</xml_diff>